<commit_message>
feat: update resume with portfolio website
</commit_message>
<xml_diff>
--- a/public/Richard_Schleckser_Resume.docx
+++ b/public/Richard_Schleckser_Resume.docx
@@ -1479,7 +1479,21 @@
         <w:ind w:left="2560" w:hanging="210"/>
       </w:pPr>
       <w:r>
-        <w:t>Portfolio Website: https://rschleckser.github.io/</w:t>
+        <w:t>Portfolio Website:</w:t>
+      </w:r>
+      <w:r>
+        <w:t xml:space="preserve"> </w:t>
+      </w:r>
+      <w:hyperlink r:id="rId5" w:history="1">
+        <w:r>
+          <w:rPr>
+            <w:rStyle w:val="Hyperlink"/>
+          </w:rPr>
+          <w:t>https://rschleckser.github.io/richSchleckser.github.io/</w:t>
+        </w:r>
+      </w:hyperlink>
+      <w:r>
+        <w:t xml:space="preserve"> </w:t>
       </w:r>
     </w:p>
     <w:p>
@@ -1493,7 +1507,18 @@
         <w:ind w:left="2560" w:hanging="210"/>
       </w:pPr>
       <w:r>
-        <w:t>GitHub: https://github.com/rSchleckser</w:t>
+        <w:t xml:space="preserve">GitHub: </w:t>
+      </w:r>
+      <w:hyperlink r:id="rId6" w:history="1">
+        <w:r>
+          <w:rPr>
+            <w:rStyle w:val="Hyperlink"/>
+          </w:rPr>
+          <w:t>https://github.com/rSchleckser</w:t>
+        </w:r>
+      </w:hyperlink>
+      <w:r>
+        <w:t xml:space="preserve"> </w:t>
       </w:r>
     </w:p>
     <w:p>
@@ -1507,7 +1532,18 @@
         <w:ind w:left="2560" w:hanging="210"/>
       </w:pPr>
       <w:r>
-        <w:t>LinkedIn: https://www.linkedin.com/in/richard-schleckser-b4808487/</w:t>
+        <w:t xml:space="preserve">LinkedIn: </w:t>
+      </w:r>
+      <w:hyperlink r:id="rId7" w:history="1">
+        <w:r>
+          <w:rPr>
+            <w:rStyle w:val="Hyperlink"/>
+          </w:rPr>
+          <w:t>https://www.linkedin.com/in/richard-schleckser-b4808487/</w:t>
+        </w:r>
+      </w:hyperlink>
+      <w:r>
+        <w:t xml:space="preserve"> </w:t>
       </w:r>
     </w:p>
     <w:p>
@@ -2758,6 +2794,7 @@
   <w:style w:type="character" w:default="1" w:styleId="DefaultParagraphFont">
     <w:name w:val="Default Paragraph Font"/>
     <w:uiPriority w:val="1"/>
+    <w:semiHidden/>
     <w:unhideWhenUsed/>
   </w:style>
   <w:style w:type="table" w:default="1" w:styleId="TableNormal">
@@ -3066,6 +3103,29 @@
       <w:szCs w:val="24"/>
       <w:bdr w:val="none" w:sz="0" w:space="0" w:color="auto"/>
       <w:vertAlign w:val="baseline"/>
+    </w:rPr>
+  </w:style>
+  <w:style w:type="character" w:styleId="Hyperlink">
+    <w:name w:val="Hyperlink"/>
+    <w:basedOn w:val="DefaultParagraphFont"/>
+    <w:uiPriority w:val="99"/>
+    <w:unhideWhenUsed/>
+    <w:rsid w:val="00B43850"/>
+    <w:rPr>
+      <w:color w:val="0000FF" w:themeColor="hyperlink"/>
+      <w:u w:val="single"/>
+    </w:rPr>
+  </w:style>
+  <w:style w:type="character" w:styleId="UnresolvedMention">
+    <w:name w:val="Unresolved Mention"/>
+    <w:basedOn w:val="DefaultParagraphFont"/>
+    <w:uiPriority w:val="99"/>
+    <w:semiHidden/>
+    <w:unhideWhenUsed/>
+    <w:rsid w:val="00B43850"/>
+    <w:rPr>
+      <w:color w:val="605E5C"/>
+      <w:shd w:val="clear" w:color="auto" w:fill="E1DFDD"/>
     </w:rPr>
   </w:style>
 </w:styles>

</xml_diff>